<commit_message>
added new points of interest.
</commit_message>
<xml_diff>
--- a/4D МАН слова презент.docx
+++ b/4D МАН слова презент.docx
@@ -26,11 +26,19 @@
           <w:lang w:val="uk-UA"/>
         </w:rPr>
       </w:pPr>
-      <w:r>
-        <w:rPr>
-          <w:lang w:val="uk-UA"/>
-        </w:rPr>
-        <w:t xml:space="preserve">Клітна Євгенія Павлівна. </w:t>
+      <w:proofErr w:type="spellStart"/>
+      <w:r>
+        <w:rPr>
+          <w:lang w:val="uk-UA"/>
+        </w:rPr>
+        <w:t>Клітна</w:t>
+      </w:r>
+      <w:proofErr w:type="spellEnd"/>
+      <w:r>
+        <w:rPr>
+          <w:lang w:val="uk-UA"/>
+        </w:rPr>
+        <w:t xml:space="preserve"> Євгенія Павлівна. </w:t>
       </w:r>
     </w:p>
     <w:p>
@@ -442,11 +450,19 @@
       <w:r>
         <w:t>’</w:t>
       </w:r>
-      <w:r>
-        <w:rPr>
-          <w:lang w:val="uk-UA"/>
-        </w:rPr>
-        <w:t>єктів;</w:t>
+      <w:proofErr w:type="spellStart"/>
+      <w:r>
+        <w:rPr>
+          <w:lang w:val="uk-UA"/>
+        </w:rPr>
+        <w:t>єктів</w:t>
+      </w:r>
+      <w:proofErr w:type="spellEnd"/>
+      <w:r>
+        <w:rPr>
+          <w:lang w:val="uk-UA"/>
+        </w:rPr>
+        <w:t>;</w:t>
       </w:r>
     </w:p>
     <w:p>
@@ -511,7 +527,23 @@
         <w:t>ка</w:t>
       </w:r>
       <w:r>
-        <w:t xml:space="preserve"> моделі чотиривимірних об</w:t>
+        <w:t xml:space="preserve"> </w:t>
+      </w:r>
+      <w:proofErr w:type="spellStart"/>
+      <w:r>
+        <w:t>моделі</w:t>
+      </w:r>
+      <w:proofErr w:type="spellEnd"/>
+      <w:r>
+        <w:t xml:space="preserve"> </w:t>
+      </w:r>
+      <w:proofErr w:type="spellStart"/>
+      <w:r>
+        <w:t>чотиривимірних</w:t>
+      </w:r>
+      <w:proofErr w:type="spellEnd"/>
+      <w:r>
+        <w:t xml:space="preserve"> об</w:t>
       </w:r>
       <w:r>
         <w:rPr>
@@ -519,11 +551,49 @@
         </w:rPr>
         <w:t>’</w:t>
       </w:r>
-      <w:r>
-        <w:rPr>
-          <w:lang w:val="uk-UA"/>
-        </w:rPr>
-        <w:t>єктів.</w:t>
+      <w:proofErr w:type="spellStart"/>
+      <w:r>
+        <w:rPr>
+          <w:lang w:val="uk-UA"/>
+        </w:rPr>
+        <w:t>єктів</w:t>
+      </w:r>
+      <w:proofErr w:type="spellEnd"/>
+      <w:r>
+        <w:rPr>
+          <w:lang w:val="uk-UA"/>
+        </w:rPr>
+        <w:t>.</w:t>
+      </w:r>
+    </w:p>
+    <w:p>
+      <w:pPr>
+        <w:spacing w:after="0" w:line="360" w:lineRule="auto"/>
+        <w:jc w:val="both"/>
+        <w:rPr>
+          <w:lang w:val="en-US"/>
+        </w:rPr>
+      </w:pPr>
+      <w:r>
+        <w:rPr>
+          <w:lang w:val="en-US"/>
+        </w:rPr>
+        <w:t>&lt;&gt;</w:t>
+      </w:r>
+    </w:p>
+    <w:p>
+      <w:pPr>
+        <w:spacing w:after="0" w:line="360" w:lineRule="auto"/>
+        <w:jc w:val="both"/>
+        <w:rPr>
+          <w:lang w:val="uk-UA"/>
+        </w:rPr>
+      </w:pPr>
+      <w:r>
+        <w:rPr>
+          <w:lang w:val="uk-UA"/>
+        </w:rPr>
+        <w:t>На слайді зображені декілька основних понять з тих, які використовувались в нашій роботі.</w:t>
       </w:r>
     </w:p>
     <w:p>
@@ -557,6 +627,7 @@
           <w:bCs/>
           <w:lang w:val="uk-UA"/>
         </w:rPr>
+        <w:lastRenderedPageBreak/>
         <w:t>Структура роботи</w:t>
       </w:r>
     </w:p>
@@ -575,244 +646,27 @@
         </w:rPr>
         <w:t xml:space="preserve">Робота відповідає загальним вимогам і складається з титульної сторінки, анотації, переліка умовних позначень, змісту, двох розділів, висновка та </w:t>
       </w:r>
-      <w:r>
-        <w:rPr>
-          <w:lang w:val="uk-UA"/>
-        </w:rPr>
-        <w:lastRenderedPageBreak/>
-        <w:t>списка використаних джерел. Загалом налічує 23 сторінки та чотири використані джерела.</w:t>
-      </w:r>
-    </w:p>
-    <w:p>
-      <w:pPr>
-        <w:spacing w:after="0" w:line="360" w:lineRule="auto"/>
-        <w:jc w:val="both"/>
-        <w:rPr>
-          <w:lang w:val="en-US"/>
-        </w:rPr>
-      </w:pPr>
-      <w:r>
-        <w:rPr>
-          <w:lang w:val="en-US"/>
-        </w:rPr>
-        <w:t>&lt;&gt;</w:t>
-      </w:r>
-    </w:p>
-    <w:p>
-      <w:pPr>
-        <w:spacing w:after="0" w:line="360" w:lineRule="auto"/>
-        <w:jc w:val="both"/>
-        <w:rPr>
-          <w:lang w:val="en-US"/>
-        </w:rPr>
-      </w:pPr>
-      <w:r>
-        <w:rPr>
-          <w:lang w:val="en-US"/>
-        </w:rPr>
-        <w:t>&lt;&gt;</w:t>
-      </w:r>
-    </w:p>
-    <w:p>
-      <w:pPr>
-        <w:spacing w:after="0" w:line="360" w:lineRule="auto"/>
-        <w:jc w:val="both"/>
-        <w:rPr>
-          <w:lang w:val="en-US"/>
-        </w:rPr>
-      </w:pPr>
-      <w:r>
-        <w:rPr>
-          <w:lang w:val="en-US"/>
-        </w:rPr>
-        <w:t>&lt;&gt;</w:t>
-      </w:r>
-    </w:p>
-    <w:p>
-      <w:pPr>
-        <w:spacing w:after="0" w:line="360" w:lineRule="auto"/>
-        <w:jc w:val="center"/>
-        <w:rPr>
-          <w:lang w:val="uk-UA"/>
-        </w:rPr>
-      </w:pPr>
-      <w:r>
-        <w:rPr>
-          <w:lang w:val="uk-UA"/>
-        </w:rPr>
-        <w:t>Чотири осі координат</w:t>
-      </w:r>
-    </w:p>
-    <w:p>
-      <w:pPr>
-        <w:spacing w:after="0" w:line="360" w:lineRule="auto"/>
-        <w:rPr>
-          <w:lang w:val="uk-UA"/>
-        </w:rPr>
-      </w:pPr>
-      <w:r>
-        <w:rPr>
-          <w:lang w:val="uk-UA"/>
-        </w:rPr>
-        <w:t>Якщо осей координат немає, то є лише початок – тоді це ну</w:t>
-      </w:r>
-      <w:r>
-        <w:rPr>
-          <w:lang w:val="uk-UA"/>
-        </w:rPr>
-        <w:t xml:space="preserve">львимірний простір. Якщо вісь одна, то її називають координатною прямою. Це одновимірний простір. Якщо координатну пряму скопіювати і повернути у площині </w:t>
-      </w:r>
-      <w:r>
-        <w:rPr>
-          <w:lang w:val="en-US"/>
-        </w:rPr>
-        <w:t>XY</w:t>
-      </w:r>
-      <w:r>
-        <w:t>,</w:t>
-      </w:r>
-      <w:r>
-        <w:rPr>
-          <w:lang w:val="uk-UA"/>
-        </w:rPr>
-        <w:t xml:space="preserve"> то утвориться система координат. Якщо систему координат повернути у площині </w:t>
-      </w:r>
-      <w:r>
-        <w:rPr>
-          <w:lang w:val="en-US"/>
-        </w:rPr>
-        <w:t>YZ</w:t>
-      </w:r>
-      <w:r>
-        <w:t xml:space="preserve">, </w:t>
-      </w:r>
-      <w:r>
-        <w:rPr>
-          <w:lang w:val="uk-UA"/>
-        </w:rPr>
-        <w:t xml:space="preserve">то утвориться тривимірна система. Кожен з випадків зображено на слайді. А от якщо повернути тривимірну систему по осі </w:t>
-      </w:r>
-      <w:r>
-        <w:rPr>
-          <w:lang w:val="en-US"/>
-        </w:rPr>
-        <w:t>ZW</w:t>
-      </w:r>
-      <w:r>
-        <w:t>(</w:t>
-      </w:r>
-      <w:r>
-        <w:rPr>
-          <w:lang w:val="en-US"/>
-        </w:rPr>
-        <w:t>OW</w:t>
-      </w:r>
-      <w:r>
-        <w:t xml:space="preserve"> – </w:t>
-      </w:r>
-      <w:r>
-        <w:rPr>
-          <w:lang w:val="uk-UA"/>
-        </w:rPr>
-        <w:t>четверта вісь</w:t>
-      </w:r>
-      <w:r>
-        <w:t>)</w:t>
-      </w:r>
-      <w:r>
-        <w:rPr>
-          <w:lang w:val="uk-UA"/>
-        </w:rPr>
-        <w:t xml:space="preserve">, то зобразити таку систему не вийде. Чому? </w:t>
-      </w:r>
-      <w:r>
-        <w:rPr>
-          <w:lang w:val="uk-UA"/>
-        </w:rPr>
-        <w:t>У подальшому я вам, шановні, поясню.</w:t>
-      </w:r>
-    </w:p>
-    <w:p>
-      <w:pPr>
-        <w:spacing w:after="0" w:line="360" w:lineRule="auto"/>
-        <w:jc w:val="both"/>
-      </w:pPr>
-      <w:r>
-        <w:t>&lt;&gt;</w:t>
-      </w:r>
-    </w:p>
-    <w:p>
-      <w:pPr>
-        <w:spacing w:after="0" w:line="360" w:lineRule="auto"/>
-        <w:jc w:val="both"/>
-        <w:rPr>
-          <w:lang w:val="uk-UA"/>
-        </w:rPr>
-      </w:pPr>
-      <w:r>
-        <w:rPr>
-          <w:lang w:val="uk-UA"/>
-        </w:rPr>
-        <w:t xml:space="preserve">Зір – це здатність спостерігача утворити уявлення про об’єкт на основі того, як від нього відбивається промінь світла і чи потрапляє він до ока спостерігача. Звідси випливає те, що спостерігач </w:t>
-      </w:r>
-      <w:r>
-        <w:rPr>
-          <w:lang w:val="uk-UA"/>
-        </w:rPr>
-        <w:t xml:space="preserve">бачить лише проєкцію об’єкта на гіперплощину. </w:t>
-      </w:r>
-      <w:r>
-        <w:rPr>
-          <w:lang w:val="uk-UA"/>
-        </w:rPr>
-        <w:t>Якщо спостерігач двовимірний, то він бачить проєкцію об’єкта на відрізок. Якщо тривимірний, - то на площину.</w:t>
-      </w:r>
-    </w:p>
-    <w:p>
-      <w:pPr>
-        <w:spacing w:after="0" w:line="360" w:lineRule="auto"/>
-        <w:jc w:val="both"/>
-        <w:rPr>
-          <w:lang w:val="en-US"/>
-        </w:rPr>
-      </w:pPr>
-      <w:r>
-        <w:rPr>
-          <w:lang w:val="en-US"/>
-        </w:rPr>
-        <w:t>&lt;&gt;</w:t>
-      </w:r>
-    </w:p>
-    <w:p>
-      <w:pPr>
-        <w:spacing w:after="0" w:line="360" w:lineRule="auto"/>
-        <w:jc w:val="both"/>
+      <w:proofErr w:type="spellStart"/>
+      <w:r>
+        <w:rPr>
+          <w:lang w:val="uk-UA"/>
+        </w:rPr>
+        <w:t>списка</w:t>
+      </w:r>
+      <w:proofErr w:type="spellEnd"/>
+      <w:r>
+        <w:rPr>
+          <w:lang w:val="uk-UA"/>
+        </w:rPr>
+        <w:t xml:space="preserve"> використаних джерел. Загалом налічує </w:t>
+      </w:r>
+      <w:r>
         <w:rPr>
           <w:i/>
           <w:iCs/>
           <w:lang w:val="uk-UA"/>
         </w:rPr>
-      </w:pPr>
-      <w:r>
-        <w:rPr>
-          <w:lang w:val="uk-UA"/>
-        </w:rPr>
-        <w:t xml:space="preserve">То чому ж ми не можемо зобразити чотиривимірну систему координат? Насправді тому, що наш світ є тривимірним, а тому є лише шматочком чотиривимірного. </w:t>
-      </w:r>
-      <w:r>
-        <w:t>А отже, яку б точку ми не взяли у нашому простор</w:t>
-      </w:r>
-      <w:r>
-        <w:rPr>
-          <w:lang w:val="uk-UA"/>
-        </w:rPr>
-        <w:t xml:space="preserve">і, будь-яка з них розташована лише в межах тривимірної площини. </w:t>
-      </w:r>
-      <w:r>
-        <w:rPr>
-          <w:lang w:val="uk-UA"/>
-        </w:rPr>
-        <w:t xml:space="preserve">На слайді показано, що двовимірний світ – частина тривимірного. </w:t>
+        <w:t>(</w:t>
       </w:r>
       <w:r>
         <w:rPr>
@@ -820,6 +674,285 @@
           <w:iCs/>
           <w:lang w:val="uk-UA"/>
         </w:rPr>
+        <w:t>24</w:t>
+      </w:r>
+      <w:r>
+        <w:rPr>
+          <w:i/>
+          <w:iCs/>
+          <w:lang w:val="uk-UA"/>
+        </w:rPr>
+        <w:t>+)</w:t>
+      </w:r>
+      <w:r>
+        <w:rPr>
+          <w:lang w:val="uk-UA"/>
+        </w:rPr>
+        <w:t xml:space="preserve"> сторінки та чотири використані джерела.</w:t>
+      </w:r>
+    </w:p>
+    <w:p>
+      <w:pPr>
+        <w:spacing w:after="0" w:line="360" w:lineRule="auto"/>
+        <w:jc w:val="both"/>
+        <w:rPr>
+          <w:lang w:val="uk-UA"/>
+        </w:rPr>
+      </w:pPr>
+      <w:r>
+        <w:rPr>
+          <w:lang w:val="uk-UA"/>
+        </w:rPr>
+        <w:t>&lt;&gt;</w:t>
+      </w:r>
+    </w:p>
+    <w:p>
+      <w:pPr>
+        <w:spacing w:after="0" w:line="360" w:lineRule="auto"/>
+        <w:jc w:val="center"/>
+        <w:rPr>
+          <w:lang w:val="uk-UA"/>
+        </w:rPr>
+      </w:pPr>
+      <w:r>
+        <w:rPr>
+          <w:lang w:val="uk-UA"/>
+        </w:rPr>
+        <w:t>Чотири осі координат</w:t>
+      </w:r>
+    </w:p>
+    <w:p>
+      <w:pPr>
+        <w:spacing w:after="0" w:line="360" w:lineRule="auto"/>
+        <w:rPr>
+          <w:lang w:val="uk-UA"/>
+        </w:rPr>
+      </w:pPr>
+      <w:r>
+        <w:rPr>
+          <w:lang w:val="uk-UA"/>
+        </w:rPr>
+        <w:t xml:space="preserve">Якщо осей координат немає, то є лише початок – тоді це </w:t>
+      </w:r>
+      <w:proofErr w:type="spellStart"/>
+      <w:r>
+        <w:rPr>
+          <w:lang w:val="uk-UA"/>
+        </w:rPr>
+        <w:t>ну</w:t>
+      </w:r>
+      <w:r>
+        <w:rPr>
+          <w:lang w:val="uk-UA"/>
+        </w:rPr>
+        <w:t>львимірний</w:t>
+      </w:r>
+      <w:proofErr w:type="spellEnd"/>
+      <w:r>
+        <w:rPr>
+          <w:lang w:val="uk-UA"/>
+        </w:rPr>
+        <w:t xml:space="preserve"> простір. Якщо вісь одна, то її називають координатною прямою. Це одновимірний простір. Якщо координатну пряму скопіювати і повернути у площині </w:t>
+      </w:r>
+      <w:r>
+        <w:rPr>
+          <w:lang w:val="en-US"/>
+        </w:rPr>
+        <w:t>XY</w:t>
+      </w:r>
+      <w:r>
+        <w:t>,</w:t>
+      </w:r>
+      <w:r>
+        <w:rPr>
+          <w:lang w:val="uk-UA"/>
+        </w:rPr>
+        <w:t xml:space="preserve"> то утвориться система координат. Якщо систему координат повернути у площині </w:t>
+      </w:r>
+      <w:r>
+        <w:rPr>
+          <w:lang w:val="en-US"/>
+        </w:rPr>
+        <w:t>YZ</w:t>
+      </w:r>
+      <w:r>
+        <w:t xml:space="preserve">, </w:t>
+      </w:r>
+      <w:r>
+        <w:rPr>
+          <w:lang w:val="uk-UA"/>
+        </w:rPr>
+        <w:t xml:space="preserve">то утвориться тривимірна система. Кожен з випадків зображено на слайді. А от якщо повернути тривимірну систему по осі </w:t>
+      </w:r>
+      <w:r>
+        <w:rPr>
+          <w:lang w:val="en-US"/>
+        </w:rPr>
+        <w:t>ZW</w:t>
+      </w:r>
+      <w:r>
+        <w:t>(</w:t>
+      </w:r>
+      <w:r>
+        <w:rPr>
+          <w:lang w:val="en-US"/>
+        </w:rPr>
+        <w:t>OW</w:t>
+      </w:r>
+      <w:r>
+        <w:t xml:space="preserve"> – </w:t>
+      </w:r>
+      <w:r>
+        <w:rPr>
+          <w:lang w:val="uk-UA"/>
+        </w:rPr>
+        <w:t>четверта вісь</w:t>
+      </w:r>
+      <w:r>
+        <w:t>)</w:t>
+      </w:r>
+      <w:r>
+        <w:rPr>
+          <w:lang w:val="uk-UA"/>
+        </w:rPr>
+        <w:t xml:space="preserve">, то зобразити таку систему не вийде. Чому? </w:t>
+      </w:r>
+      <w:r>
+        <w:rPr>
+          <w:lang w:val="uk-UA"/>
+        </w:rPr>
+        <w:t>У подальшому я вам, шановні, поясню.</w:t>
+      </w:r>
+    </w:p>
+    <w:p>
+      <w:pPr>
+        <w:spacing w:after="0" w:line="360" w:lineRule="auto"/>
+        <w:jc w:val="both"/>
+      </w:pPr>
+      <w:r>
+        <w:t>&lt;&gt;</w:t>
+      </w:r>
+    </w:p>
+    <w:p>
+      <w:pPr>
+        <w:spacing w:after="0" w:line="360" w:lineRule="auto"/>
+        <w:jc w:val="both"/>
+        <w:rPr>
+          <w:lang w:val="uk-UA"/>
+        </w:rPr>
+      </w:pPr>
+      <w:r>
+        <w:rPr>
+          <w:lang w:val="uk-UA"/>
+        </w:rPr>
+        <w:t xml:space="preserve">Зір – це здатність спостерігача утворити уявлення про об’єкт на основі того, як від нього відбивається промінь світла і чи потрапляє він до ока спостерігача. Звідси випливає те, що спостерігач </w:t>
+      </w:r>
+      <w:r>
+        <w:rPr>
+          <w:lang w:val="uk-UA"/>
+        </w:rPr>
+        <w:t xml:space="preserve">бачить лише </w:t>
+      </w:r>
+      <w:proofErr w:type="spellStart"/>
+      <w:r>
+        <w:rPr>
+          <w:lang w:val="uk-UA"/>
+        </w:rPr>
+        <w:t>проєкцію</w:t>
+      </w:r>
+      <w:proofErr w:type="spellEnd"/>
+      <w:r>
+        <w:rPr>
+          <w:lang w:val="uk-UA"/>
+        </w:rPr>
+        <w:t xml:space="preserve"> об’єкта на гіперплощину. </w:t>
+      </w:r>
+      <w:r>
+        <w:rPr>
+          <w:lang w:val="uk-UA"/>
+        </w:rPr>
+        <w:t xml:space="preserve">Якщо спостерігач двовимірний, то він бачить </w:t>
+      </w:r>
+      <w:proofErr w:type="spellStart"/>
+      <w:r>
+        <w:rPr>
+          <w:lang w:val="uk-UA"/>
+        </w:rPr>
+        <w:t>проєкцію</w:t>
+      </w:r>
+      <w:proofErr w:type="spellEnd"/>
+      <w:r>
+        <w:rPr>
+          <w:lang w:val="uk-UA"/>
+        </w:rPr>
+        <w:t xml:space="preserve"> об’єкта на відрізок. Якщо тривимірний, - то на площину.</w:t>
+      </w:r>
+    </w:p>
+    <w:p>
+      <w:pPr>
+        <w:spacing w:after="0" w:line="360" w:lineRule="auto"/>
+        <w:jc w:val="both"/>
+        <w:rPr>
+          <w:lang w:val="en-US"/>
+        </w:rPr>
+      </w:pPr>
+      <w:r>
+        <w:t>&lt;&gt;</w:t>
+      </w:r>
+    </w:p>
+    <w:p>
+      <w:pPr>
+        <w:spacing w:after="0" w:line="360" w:lineRule="auto"/>
+        <w:jc w:val="both"/>
+        <w:rPr>
+          <w:i/>
+          <w:iCs/>
+          <w:lang w:val="uk-UA"/>
+        </w:rPr>
+      </w:pPr>
+      <w:r>
+        <w:rPr>
+          <w:lang w:val="uk-UA"/>
+        </w:rPr>
+        <w:t xml:space="preserve">То чому ж ми не можемо зобразити чотиривимірну систему координат? Насправді тому, що наш світ є тривимірним, а тому є лише шматочком чотиривимірного. </w:t>
+      </w:r>
+      <w:r>
+        <w:t xml:space="preserve">А </w:t>
+      </w:r>
+      <w:proofErr w:type="spellStart"/>
+      <w:r>
+        <w:t>отже</w:t>
+      </w:r>
+      <w:proofErr w:type="spellEnd"/>
+      <w:r>
+        <w:t xml:space="preserve">, яку б точку ми не взяли у </w:t>
+      </w:r>
+      <w:proofErr w:type="spellStart"/>
+      <w:r>
+        <w:t>нашому</w:t>
+      </w:r>
+      <w:proofErr w:type="spellEnd"/>
+      <w:r>
+        <w:t xml:space="preserve"> простор</w:t>
+      </w:r>
+      <w:r>
+        <w:rPr>
+          <w:lang w:val="uk-UA"/>
+        </w:rPr>
+        <w:t xml:space="preserve">і, будь-яка з них розташована лише в межах тривимірної площини. </w:t>
+      </w:r>
+      <w:r>
+        <w:rPr>
+          <w:lang w:val="uk-UA"/>
+        </w:rPr>
+        <w:t xml:space="preserve">На слайді показано, що двовимірний світ – частина тривимірного. </w:t>
+      </w:r>
+      <w:r>
+        <w:rPr>
+          <w:i/>
+          <w:iCs/>
+          <w:lang w:val="uk-UA"/>
+        </w:rPr>
         <w:t>(почекай)</w:t>
       </w:r>
     </w:p>
@@ -843,21 +976,167 @@
         <w:spacing w:after="0" w:line="360" w:lineRule="auto"/>
         <w:jc w:val="both"/>
         <w:rPr>
-          <w:lang w:val="uk-UA"/>
-        </w:rPr>
-      </w:pPr>
-      <w:r>
-        <w:rPr>
-          <w:lang w:val="uk-UA"/>
-        </w:rPr>
-        <w:t xml:space="preserve">Подивившись, як чотиривимірний об’єкт проходить крізь наші три осі, у межах яких ми розташовані, навряд чи ми зрозуміємо навіть приблизну форму </w:t>
-      </w:r>
+          <w:lang w:val="en-US"/>
+        </w:rPr>
+      </w:pPr>
+    </w:p>
+    <w:p>
+      <w:pPr>
+        <w:spacing w:after="0" w:line="360" w:lineRule="auto"/>
+        <w:jc w:val="both"/>
+        <w:rPr>
+          <w:lang w:val="uk-UA"/>
+        </w:rPr>
+      </w:pPr>
+      <w:r>
+        <w:rPr>
+          <w:lang w:val="uk-UA"/>
+        </w:rPr>
+        <w:t>&lt;&gt;</w:t>
+      </w:r>
+    </w:p>
+    <w:p>
+      <w:pPr>
+        <w:spacing w:after="0" w:line="360" w:lineRule="auto"/>
+        <w:jc w:val="both"/>
+        <w:rPr>
+          <w:lang w:val="uk-UA"/>
+        </w:rPr>
+      </w:pPr>
       <w:r>
         <w:rPr>
           <w:lang w:val="uk-UA"/>
         </w:rPr>
         <w:lastRenderedPageBreak/>
-        <w:t xml:space="preserve">чотиривимірних тіл. Отож, є більш вишуканий спосіб зображення чотиривимірних фігур – проєкція. </w:t>
+        <w:t xml:space="preserve">Подивившись, як чотиривимірний об’єкт проходить крізь наші три осі, у межах яких ми розташовані, навряд чи ми зрозуміємо навіть приблизну форму чотиривимірних тіл. Отож, є більш вишуканий спосіб зображення чотиривимірних фігур – </w:t>
+      </w:r>
+      <w:proofErr w:type="spellStart"/>
+      <w:r>
+        <w:rPr>
+          <w:lang w:val="uk-UA"/>
+        </w:rPr>
+        <w:t>проєкція</w:t>
+      </w:r>
+      <w:proofErr w:type="spellEnd"/>
+      <w:r>
+        <w:rPr>
+          <w:lang w:val="uk-UA"/>
+        </w:rPr>
+        <w:t xml:space="preserve">. </w:t>
+      </w:r>
+    </w:p>
+    <w:p>
+      <w:pPr>
+        <w:spacing w:after="0" w:line="360" w:lineRule="auto"/>
+        <w:jc w:val="both"/>
+        <w:rPr>
+          <w:lang w:val="uk-UA"/>
+        </w:rPr>
+      </w:pPr>
+      <w:r>
+        <w:rPr>
+          <w:lang w:val="uk-UA"/>
+        </w:rPr>
+        <w:t>&lt;&gt;</w:t>
+      </w:r>
+    </w:p>
+    <w:p>
+      <w:pPr>
+        <w:spacing w:after="0" w:line="360" w:lineRule="auto"/>
+        <w:jc w:val="both"/>
+        <w:rPr>
+          <w:lang w:val="uk-UA"/>
+        </w:rPr>
+      </w:pPr>
+      <w:r>
+        <w:rPr>
+          <w:lang w:val="uk-UA"/>
+        </w:rPr>
+        <w:t xml:space="preserve">На цьому слайді зображені </w:t>
+      </w:r>
+      <w:proofErr w:type="spellStart"/>
+      <w:r>
+        <w:rPr>
+          <w:lang w:val="uk-UA"/>
+        </w:rPr>
+        <w:t>проєкції</w:t>
+      </w:r>
+      <w:proofErr w:type="spellEnd"/>
+      <w:r>
+        <w:rPr>
+          <w:lang w:val="uk-UA"/>
+        </w:rPr>
+        <w:t xml:space="preserve"> </w:t>
+      </w:r>
+      <w:proofErr w:type="spellStart"/>
+      <w:r>
+        <w:rPr>
+          <w:lang w:val="uk-UA"/>
+        </w:rPr>
+        <w:t>тесеракта</w:t>
+      </w:r>
+      <w:proofErr w:type="spellEnd"/>
+      <w:r>
+        <w:rPr>
+          <w:lang w:val="uk-UA"/>
+        </w:rPr>
+        <w:t xml:space="preserve">, </w:t>
+      </w:r>
+      <w:proofErr w:type="spellStart"/>
+      <w:r>
+        <w:rPr>
+          <w:lang w:val="uk-UA"/>
+        </w:rPr>
+        <w:t>пентахора</w:t>
+      </w:r>
+      <w:proofErr w:type="spellEnd"/>
+      <w:r>
+        <w:rPr>
+          <w:lang w:val="uk-UA"/>
+        </w:rPr>
+        <w:t xml:space="preserve"> та </w:t>
+      </w:r>
+      <w:proofErr w:type="spellStart"/>
+      <w:r>
+        <w:rPr>
+          <w:lang w:val="uk-UA"/>
+        </w:rPr>
+        <w:t>кубіндра</w:t>
+      </w:r>
+      <w:proofErr w:type="spellEnd"/>
+      <w:r>
+        <w:rPr>
+          <w:lang w:val="uk-UA"/>
+        </w:rPr>
+        <w:t xml:space="preserve">. Окрім того, зображена розгортка </w:t>
+      </w:r>
+      <w:proofErr w:type="spellStart"/>
+      <w:r>
+        <w:rPr>
+          <w:lang w:val="uk-UA"/>
+        </w:rPr>
+        <w:t>дуоциліндра</w:t>
+      </w:r>
+      <w:proofErr w:type="spellEnd"/>
+      <w:r>
+        <w:rPr>
+          <w:lang w:val="uk-UA"/>
+        </w:rPr>
+        <w:t xml:space="preserve"> у тривимірну площину(його </w:t>
+      </w:r>
+      <w:proofErr w:type="spellStart"/>
+      <w:r>
+        <w:rPr>
+          <w:lang w:val="uk-UA"/>
+        </w:rPr>
+        <w:t>проєкція</w:t>
+      </w:r>
+      <w:proofErr w:type="spellEnd"/>
+      <w:r>
+        <w:rPr>
+          <w:lang w:val="uk-UA"/>
+        </w:rPr>
+        <w:t xml:space="preserve"> надто складна у зображенні).</w:t>
       </w:r>
     </w:p>
     <w:p>
@@ -878,16 +1157,79 @@
     <w:p>
       <w:pPr>
         <w:spacing w:after="0" w:line="360" w:lineRule="auto"/>
-        <w:jc w:val="both"/>
-        <w:rPr>
-          <w:lang w:val="uk-UA"/>
-        </w:rPr>
-      </w:pPr>
-      <w:r>
-        <w:rPr>
-          <w:lang w:val="uk-UA"/>
-        </w:rPr>
-        <w:t>На цьому слайді зображені проєкції тесеракта, пентахора та кубіндра. Окрім того, зображена розгортка дуоциліндра у тривимірну площину(його проєкція надто складна у зображенні).</w:t>
+        <w:ind w:firstLine="708"/>
+        <w:jc w:val="both"/>
+        <w:rPr>
+          <w:lang w:val="uk-UA"/>
+        </w:rPr>
+      </w:pPr>
+      <w:r>
+        <w:rPr>
+          <w:lang w:val="uk-UA"/>
+        </w:rPr>
+        <w:t xml:space="preserve">Отже, у першому та другому розділах ми оглянули способи візуалізації чотиривимірних тіл. У третьому ми детальніше зупинилися на </w:t>
+      </w:r>
+      <w:proofErr w:type="spellStart"/>
+      <w:r>
+        <w:rPr>
+          <w:lang w:val="uk-UA"/>
+        </w:rPr>
+        <w:t>проєкціях</w:t>
+      </w:r>
+      <w:proofErr w:type="spellEnd"/>
+      <w:r>
+        <w:rPr>
+          <w:lang w:val="uk-UA"/>
+        </w:rPr>
+        <w:t xml:space="preserve">, а саме реалізації комп’ютерної програми, що дозволить </w:t>
+      </w:r>
+      <w:proofErr w:type="spellStart"/>
+      <w:r>
+        <w:rPr>
+          <w:lang w:val="uk-UA"/>
+        </w:rPr>
+        <w:t>повзаємодіяти</w:t>
+      </w:r>
+      <w:proofErr w:type="spellEnd"/>
+      <w:r>
+        <w:rPr>
+          <w:lang w:val="uk-UA"/>
+        </w:rPr>
+        <w:t xml:space="preserve"> з цими </w:t>
+      </w:r>
+      <w:proofErr w:type="spellStart"/>
+      <w:r>
+        <w:rPr>
+          <w:lang w:val="uk-UA"/>
+        </w:rPr>
+        <w:t>проєкціями</w:t>
+      </w:r>
+      <w:proofErr w:type="spellEnd"/>
+      <w:r>
+        <w:rPr>
+          <w:lang w:val="uk-UA"/>
+        </w:rPr>
+        <w:t xml:space="preserve">, наприклад обрати те, як буде повернена у четвертому вимірі фігура, яку </w:t>
+      </w:r>
+      <w:proofErr w:type="spellStart"/>
+      <w:r>
+        <w:rPr>
+          <w:lang w:val="uk-UA"/>
+        </w:rPr>
+        <w:t>спроєктують</w:t>
+      </w:r>
+      <w:proofErr w:type="spellEnd"/>
+      <w:r>
+        <w:rPr>
+          <w:lang w:val="uk-UA"/>
+        </w:rPr>
+        <w:t xml:space="preserve"> на тривимірну площину.</w:t>
+      </w:r>
+      <w:r>
+        <w:rPr>
+          <w:lang w:val="uk-UA"/>
+        </w:rPr>
+        <w:t xml:space="preserve"> Маю змогу продемонструвати дану програму, а також її код.</w:t>
       </w:r>
     </w:p>
     <w:p>
@@ -902,6 +1244,24 @@
         <w:rPr>
           <w:lang w:val="en-US"/>
         </w:rPr>
+        <w:t>&lt;&gt;</w:t>
+      </w:r>
+    </w:p>
+    <w:p>
+      <w:pPr>
+        <w:spacing w:after="0" w:line="360" w:lineRule="auto"/>
+        <w:jc w:val="both"/>
+        <w:rPr>
+          <w:lang w:val="en-US"/>
+        </w:rPr>
+      </w:pPr>
+    </w:p>
+    <w:p>
+      <w:pPr>
+        <w:spacing w:after="0" w:line="360" w:lineRule="auto"/>
+        <w:jc w:val="both"/>
+      </w:pPr>
+      <w:r>
         <w:t>&lt;&gt;</w:t>
       </w:r>
     </w:p>
@@ -1059,9 +1419,6 @@
       <w:pPr>
         <w:spacing w:after="0" w:line="360" w:lineRule="auto"/>
         <w:ind w:left="720"/>
-        <w:rPr>
-          <w:lang w:val="en-US"/>
-        </w:rPr>
       </w:pPr>
     </w:p>
     <w:p>
@@ -2278,6 +2635,7 @@
   <w:style w:type="character" w:default="1" w:styleId="a0">
     <w:name w:val="Default Paragraph Font"/>
     <w:uiPriority w:val="1"/>
+    <w:semiHidden/>
     <w:unhideWhenUsed/>
   </w:style>
   <w:style w:type="table" w:default="1" w:styleId="a1">

</xml_diff>